<commit_message>
Modulo 03 criando minha API
</commit_message>
<xml_diff>
--- a/Exemplos de codigos/APIS/Integrando chatGPT/ChatGPT.docx
+++ b/Exemplos de codigos/APIS/Integrando chatGPT/ChatGPT.docx
@@ -1459,6 +1459,12 @@
       </w:r>
     </w:p>
     <w:p/>
+    <w:p/>
+    <w:p>
+      <w:r>
+        <w:t>sk-proj-nT99zIYPnubEw6wdKAzTT3BlbkFJLOH9rQrilitkLrgxOR0j</w:t>
+      </w:r>
+    </w:p>
     <w:sectPr>
       <w:pgSz w:w="11906" w:h="16838"/>
       <w:pgMar w:top="1417" w:right="1701" w:bottom="1417" w:left="1701" w:header="708" w:footer="708" w:gutter="0"/>

</xml_diff>